<commit_message>
to je to SSU
</commit_message>
<xml_diff>
--- a/SSU/Aleksandar_V/SSU_kupovina_slicice.docx
+++ b/SSU/Aleksandar_V/SSU_kupovina_slicice.docx
@@ -3369,7 +3369,7 @@
           <w:ilvl w:val="0"/>
           <w:numId w:val="0"/>
         </w:numPr>
-        <w:ind w:hanging="0"/>
+        <w:ind w:left="0" w:hanging="0"/>
         <w:rPr>
           <w:lang w:val="sr-Latn-RS"/>
         </w:rPr>
@@ -4049,7 +4049,7 @@
               <wp:positionV relativeFrom="paragraph">
                 <wp:align>center</wp:align>
               </wp:positionV>
-              <wp:extent cx="5519420" cy="1905"/>
+              <wp:extent cx="5520055" cy="2540"/>
               <wp:effectExtent l="9525" t="9525" r="6350" b="9525"/>
               <wp:wrapNone/>
               <wp:docPr id="1" name="Straight Arrow Connector 1"/>
@@ -4060,7 +4060,7 @@
                     <wps:spPr>
                       <a:xfrm>
                         <a:off x="0" y="0"/>
-                        <a:ext cx="5518800" cy="1440"/>
+                        <a:ext cx="5519520" cy="1800"/>
                       </a:xfrm>
                       <a:custGeom>
                         <a:avLst/>
@@ -4114,7 +4114,7 @@
               <wp:positionV relativeFrom="paragraph">
                 <wp:align>center</wp:align>
               </wp:positionV>
-              <wp:extent cx="564515" cy="240030"/>
+              <wp:extent cx="564515" cy="240665"/>
               <wp:effectExtent l="19050" t="19050" r="19685" b="18415"/>
               <wp:wrapNone/>
               <wp:docPr id="2" name="Double Bracket 2"/>
@@ -4125,7 +4125,7 @@
                     <wps:spPr>
                       <a:xfrm>
                         <a:off x="0" y="0"/>
-                        <a:ext cx="563760" cy="239400"/>
+                        <a:ext cx="563760" cy="240120"/>
                       </a:xfrm>
                       <a:prstGeom prst="bracketPair">
                         <a:avLst>
@@ -4156,7 +4156,7 @@
                               <w:docPartGallery w:val="Page Numbers (Bottom of Page)"/>
                               <w:docPartUnique w:val="true"/>
                             </w:docPartObj>
-                            <w:id w:val="472163693"/>
+                            <w:id w:val="1905599996"/>
                           </w:sdtPr>
                           <w:sdtContent>
                             <w:p>
@@ -4237,7 +4237,7 @@
                 <v:h position="0,@0"/>
               </v:handles>
             </v:shapetype>
-            <v:shape id="shape_0" ID="Double Bracket 2" fillcolor="white" stroked="t" style="position:absolute;margin-left:211.8pt;margin-top:-3.05pt;width:44.35pt;height:18.8pt;mso-position-horizontal:center;mso-position-horizontal-relative:margin;mso-position-vertical:center" wp14:anchorId="1A394E62" type="shapetype_185">
+            <v:shape id="shape_0" ID="Double Bracket 2" fillcolor="white" stroked="t" style="position:absolute;margin-left:211.8pt;margin-top:-3.05pt;width:44.35pt;height:18.85pt;mso-position-horizontal:center;mso-position-horizontal-relative:margin;mso-position-vertical:center" wp14:anchorId="1A394E62" type="shapetype_185">
               <w10:wrap type="square"/>
               <v:fill o:detectmouseclick="t" type="solid" color2="black"/>
               <v:stroke color="gray" weight="28440" joinstyle="round" endcap="flat"/>
@@ -4249,7 +4249,7 @@
                         <w:docPartGallery w:val="Page Numbers (Bottom of Page)"/>
                         <w:docPartUnique w:val="true"/>
                       </w:docPartObj>
-                      <w:id w:val="210969038"/>
+                      <w:id w:val="1584151582"/>
                     </w:sdtPr>
                     <w:sdtContent>
                       <w:p>

</xml_diff>